<commit_message>
map-service, payment-service | estimated price and time
</commit_message>
<xml_diff>
--- a/Cab Service System Documentation.docx
+++ b/Cab Service System Documentation.docx
@@ -86,7 +86,10 @@
         </w:numPr>
       </w:pPr>
       <w:r>
-        <w:t>Profile-service</w:t>
+        <w:t>User</w:t>
+      </w:r>
+      <w:r>
+        <w:t>-service</w:t>
       </w:r>
     </w:p>
     <w:p>
@@ -150,9 +153,94 @@
       </w:r>
     </w:p>
     <w:p/>
-    <w:p>
+    <w:p/>
+    <w:p>
+      <w:pPr>
+        <w:pStyle w:val="ListParagraph"/>
+        <w:numPr>
+          <w:ilvl w:val="0"/>
+          <w:numId w:val="3"/>
+        </w:numPr>
+      </w:pPr>
+      <w:r>
+        <w:t>Map-service</w:t>
+      </w:r>
+    </w:p>
+    <w:p>
+      <w:pPr>
+        <w:pStyle w:val="ListParagraph"/>
+        <w:numPr>
+          <w:ilvl w:val="1"/>
+          <w:numId w:val="3"/>
+        </w:numPr>
+      </w:pPr>
+      <w:r>
+        <w:t>Navigate()</w:t>
+      </w:r>
+    </w:p>
+    <w:p>
+      <w:pPr>
+        <w:pStyle w:val="ListParagraph"/>
+        <w:numPr>
+          <w:ilvl w:val="2"/>
+          <w:numId w:val="3"/>
+        </w:numPr>
+      </w:pPr>
       <w:r>
         <w:lastRenderedPageBreak/>
+        <w:t>localhost:8081/api/v1/map/navigate?sourceLat=49.932707&amp;sourceLon=11.588051&amp;destLat=50.3404&amp;destLon=11.64705&amp;vehicle=car&amp;debug=true&amp;key=cceb673a-91d5-4e84-a9b2-adff379ce38d&amp;type=json&amp;points_encoded=false</w:t>
+      </w:r>
+    </w:p>
+    <w:p>
+      <w:pPr>
+        <w:pStyle w:val="ListParagraph"/>
+        <w:numPr>
+          <w:ilvl w:val="0"/>
+          <w:numId w:val="3"/>
+        </w:numPr>
+      </w:pPr>
+      <w:r>
+        <w:t>Payment-service</w:t>
+      </w:r>
+    </w:p>
+    <w:p>
+      <w:pPr>
+        <w:pStyle w:val="ListParagraph"/>
+        <w:numPr>
+          <w:ilvl w:val="1"/>
+          <w:numId w:val="3"/>
+        </w:numPr>
+      </w:pPr>
+      <w:proofErr w:type="spellStart"/>
+      <w:r>
+        <w:t>getEstimatedPrice</w:t>
+      </w:r>
+      <w:proofErr w:type="spellEnd"/>
+      <w:r>
+        <w:t>()</w:t>
+      </w:r>
+    </w:p>
+    <w:p>
+      <w:pPr>
+        <w:pStyle w:val="ListParagraph"/>
+        <w:numPr>
+          <w:ilvl w:val="2"/>
+          <w:numId w:val="3"/>
+        </w:numPr>
+      </w:pPr>
+      <w:r>
+        <w:t>localhost:808</w:t>
+      </w:r>
+      <w:r>
+        <w:t>2</w:t>
+      </w:r>
+      <w:r>
+        <w:t>/api/v1/map/navigate?sourceLat=49.932707&amp;sourceLon=11.588051&amp;destLat=50.3404&amp;destLon=11.64705&amp;vehicle=car&amp;debug=true&amp;key=cceb673a-91d5-4e84-a9b2-adff379ce38d&amp;type=json&amp;points_encoded=false</w:t>
+      </w:r>
+    </w:p>
+    <w:p/>
+    <w:p>
+      <w:r>
         <w:drawing>
           <wp:inline distT="0" distB="0" distL="0" distR="0" wp14:anchorId="7C72ADDA" wp14:editId="7D7E59E7">
             <wp:extent cx="5731510" cy="3223895"/>
@@ -192,6 +280,13 @@
     </w:p>
     <w:p/>
     <w:p>
+      <w:r>
+        <w:t xml:space="preserve"> </w:t>
+      </w:r>
+    </w:p>
+    <w:p/>
+    <w:p/>
+    <w:p>
       <w:pPr>
         <w:pStyle w:val="Heading1"/>
       </w:pPr>
@@ -206,6 +301,7 @@
     </w:p>
     <w:p>
       <w:r>
+        <w:lastRenderedPageBreak/>
         <w:drawing>
           <wp:inline distT="0" distB="0" distL="0" distR="0" wp14:anchorId="6CA27543" wp14:editId="0F09210B">
             <wp:extent cx="5731510" cy="3223895"/>
@@ -244,7 +340,767 @@
       </w:r>
     </w:p>
     <w:p/>
+    <w:p>
+      <w:pPr>
+        <w:pStyle w:val="ListParagraph"/>
+        <w:numPr>
+          <w:ilvl w:val="0"/>
+          <w:numId w:val="2"/>
+        </w:numPr>
+      </w:pPr>
+      <w:r>
+        <w:t>User-</w:t>
+      </w:r>
+      <w:r>
+        <w:rPr>
+          <w:highlight w:val="yellow"/>
+        </w:rPr>
+        <w:t>table</w:t>
+      </w:r>
+    </w:p>
+    <w:p>
+      <w:pPr>
+        <w:pStyle w:val="ListParagraph"/>
+        <w:numPr>
+          <w:ilvl w:val="1"/>
+          <w:numId w:val="2"/>
+        </w:numPr>
+      </w:pPr>
+      <w:proofErr w:type="spellStart"/>
+      <w:r>
+        <w:t>User_id</w:t>
+      </w:r>
+      <w:proofErr w:type="spellEnd"/>
+    </w:p>
+    <w:p>
+      <w:pPr>
+        <w:pStyle w:val="ListParagraph"/>
+        <w:numPr>
+          <w:ilvl w:val="1"/>
+          <w:numId w:val="2"/>
+        </w:numPr>
+      </w:pPr>
+      <w:r>
+        <w:t>Name</w:t>
+      </w:r>
+    </w:p>
+    <w:p>
+      <w:pPr>
+        <w:pStyle w:val="ListParagraph"/>
+        <w:numPr>
+          <w:ilvl w:val="1"/>
+          <w:numId w:val="2"/>
+        </w:numPr>
+      </w:pPr>
+      <w:r>
+        <w:t>Email</w:t>
+      </w:r>
+    </w:p>
+    <w:p>
+      <w:pPr>
+        <w:pStyle w:val="ListParagraph"/>
+        <w:numPr>
+          <w:ilvl w:val="1"/>
+          <w:numId w:val="2"/>
+        </w:numPr>
+      </w:pPr>
+      <w:r>
+        <w:t>role</w:t>
+      </w:r>
+    </w:p>
+    <w:p>
+      <w:pPr>
+        <w:pStyle w:val="ListParagraph"/>
+        <w:numPr>
+          <w:ilvl w:val="1"/>
+          <w:numId w:val="2"/>
+        </w:numPr>
+      </w:pPr>
+      <w:r>
+        <w:t>Rating</w:t>
+      </w:r>
+    </w:p>
+    <w:p>
+      <w:pPr>
+        <w:pStyle w:val="ListParagraph"/>
+        <w:numPr>
+          <w:ilvl w:val="1"/>
+          <w:numId w:val="2"/>
+        </w:numPr>
+      </w:pPr>
+      <w:r>
+        <w:t>Date of birth</w:t>
+      </w:r>
+    </w:p>
+    <w:p>
+      <w:pPr>
+        <w:pStyle w:val="ListParagraph"/>
+        <w:numPr>
+          <w:ilvl w:val="1"/>
+          <w:numId w:val="2"/>
+        </w:numPr>
+      </w:pPr>
+      <w:r>
+        <w:t>License number</w:t>
+      </w:r>
+    </w:p>
+    <w:p>
+      <w:pPr>
+        <w:pStyle w:val="ListParagraph"/>
+        <w:numPr>
+          <w:ilvl w:val="1"/>
+          <w:numId w:val="2"/>
+        </w:numPr>
+      </w:pPr>
+      <w:proofErr w:type="spellStart"/>
+      <w:r>
+        <w:t>Cab_id</w:t>
+      </w:r>
+      <w:proofErr w:type="spellEnd"/>
+    </w:p>
+    <w:p>
+      <w:pPr>
+        <w:pStyle w:val="ListParagraph"/>
+        <w:numPr>
+          <w:ilvl w:val="0"/>
+          <w:numId w:val="2"/>
+        </w:numPr>
+        <w:rPr>
+          <w:highlight w:val="yellow"/>
+        </w:rPr>
+      </w:pPr>
+      <w:r>
+        <w:rPr>
+          <w:highlight w:val="yellow"/>
+        </w:rPr>
+        <w:t>Trip-</w:t>
+      </w:r>
+      <w:r>
+        <w:rPr>
+          <w:highlight w:val="yellow"/>
+        </w:rPr>
+        <w:t>table</w:t>
+      </w:r>
+    </w:p>
+    <w:p>
+      <w:pPr>
+        <w:pStyle w:val="ListParagraph"/>
+        <w:numPr>
+          <w:ilvl w:val="1"/>
+          <w:numId w:val="2"/>
+        </w:numPr>
+      </w:pPr>
+      <w:proofErr w:type="spellStart"/>
+      <w:r>
+        <w:t>tripId</w:t>
+      </w:r>
+      <w:proofErr w:type="spellEnd"/>
+    </w:p>
+    <w:p>
+      <w:pPr>
+        <w:pStyle w:val="ListParagraph"/>
+        <w:numPr>
+          <w:ilvl w:val="1"/>
+          <w:numId w:val="2"/>
+        </w:numPr>
+      </w:pPr>
+      <w:proofErr w:type="spellStart"/>
+      <w:r>
+        <w:t>userId</w:t>
+      </w:r>
+      <w:proofErr w:type="spellEnd"/>
+    </w:p>
+    <w:p>
+      <w:pPr>
+        <w:pStyle w:val="ListParagraph"/>
+        <w:numPr>
+          <w:ilvl w:val="1"/>
+          <w:numId w:val="2"/>
+        </w:numPr>
+      </w:pPr>
+      <w:proofErr w:type="spellStart"/>
+      <w:r>
+        <w:t>driver_id</w:t>
+      </w:r>
+      <w:proofErr w:type="spellEnd"/>
+    </w:p>
+    <w:p>
+      <w:pPr>
+        <w:pStyle w:val="ListParagraph"/>
+        <w:numPr>
+          <w:ilvl w:val="1"/>
+          <w:numId w:val="2"/>
+        </w:numPr>
+      </w:pPr>
+      <w:r>
+        <w:t>status</w:t>
+      </w:r>
+    </w:p>
+    <w:p>
+      <w:pPr>
+        <w:pStyle w:val="ListParagraph"/>
+        <w:numPr>
+          <w:ilvl w:val="1"/>
+          <w:numId w:val="2"/>
+        </w:numPr>
+      </w:pPr>
+      <w:proofErr w:type="spellStart"/>
+      <w:r>
+        <w:t>start_lat</w:t>
+      </w:r>
+      <w:proofErr w:type="spellEnd"/>
+    </w:p>
+    <w:p>
+      <w:pPr>
+        <w:pStyle w:val="ListParagraph"/>
+        <w:numPr>
+          <w:ilvl w:val="1"/>
+          <w:numId w:val="2"/>
+        </w:numPr>
+      </w:pPr>
+      <w:proofErr w:type="spellStart"/>
+      <w:r>
+        <w:t>start_lon</w:t>
+      </w:r>
+      <w:proofErr w:type="spellEnd"/>
+    </w:p>
+    <w:p>
+      <w:pPr>
+        <w:pStyle w:val="ListParagraph"/>
+        <w:numPr>
+          <w:ilvl w:val="1"/>
+          <w:numId w:val="2"/>
+        </w:numPr>
+      </w:pPr>
+      <w:proofErr w:type="spellStart"/>
+      <w:r>
+        <w:t>end_lat</w:t>
+      </w:r>
+      <w:proofErr w:type="spellEnd"/>
+    </w:p>
+    <w:p>
+      <w:pPr>
+        <w:pStyle w:val="ListParagraph"/>
+        <w:numPr>
+          <w:ilvl w:val="1"/>
+          <w:numId w:val="2"/>
+        </w:numPr>
+      </w:pPr>
+      <w:proofErr w:type="spellStart"/>
+      <w:r>
+        <w:t>end_lon</w:t>
+      </w:r>
+      <w:proofErr w:type="spellEnd"/>
+    </w:p>
+    <w:p>
+      <w:pPr>
+        <w:pStyle w:val="ListParagraph"/>
+        <w:numPr>
+          <w:ilvl w:val="1"/>
+          <w:numId w:val="2"/>
+        </w:numPr>
+      </w:pPr>
+      <w:r>
+        <w:t>list of location followed</w:t>
+      </w:r>
+    </w:p>
+    <w:p>
+      <w:pPr>
+        <w:pStyle w:val="ListParagraph"/>
+        <w:numPr>
+          <w:ilvl w:val="1"/>
+          <w:numId w:val="2"/>
+        </w:numPr>
+      </w:pPr>
+      <w:proofErr w:type="spellStart"/>
+      <w:r>
+        <w:t>paymentId</w:t>
+      </w:r>
+      <w:proofErr w:type="spellEnd"/>
+    </w:p>
+    <w:p>
+      <w:pPr>
+        <w:pStyle w:val="ListParagraph"/>
+        <w:numPr>
+          <w:ilvl w:val="0"/>
+          <w:numId w:val="2"/>
+        </w:numPr>
+        <w:rPr>
+          <w:highlight w:val="red"/>
+        </w:rPr>
+      </w:pPr>
+      <w:r>
+        <w:rPr>
+          <w:highlight w:val="red"/>
+        </w:rPr>
+        <w:t>Cab-</w:t>
+      </w:r>
+      <w:r>
+        <w:rPr>
+          <w:highlight w:val="red"/>
+        </w:rPr>
+        <w:t>Finder service – cab table</w:t>
+      </w:r>
+    </w:p>
+    <w:p>
+      <w:pPr>
+        <w:pStyle w:val="ListParagraph"/>
+        <w:numPr>
+          <w:ilvl w:val="1"/>
+          <w:numId w:val="2"/>
+        </w:numPr>
+      </w:pPr>
+      <w:proofErr w:type="spellStart"/>
+      <w:r>
+        <w:t>Cab_id</w:t>
+      </w:r>
+      <w:proofErr w:type="spellEnd"/>
+    </w:p>
+    <w:p>
+      <w:pPr>
+        <w:pStyle w:val="ListParagraph"/>
+        <w:numPr>
+          <w:ilvl w:val="1"/>
+          <w:numId w:val="2"/>
+        </w:numPr>
+      </w:pPr>
+      <w:proofErr w:type="spellStart"/>
+      <w:r>
+        <w:t>User_id</w:t>
+      </w:r>
+      <w:proofErr w:type="spellEnd"/>
+    </w:p>
+    <w:p>
+      <w:pPr>
+        <w:pStyle w:val="ListParagraph"/>
+        <w:numPr>
+          <w:ilvl w:val="1"/>
+          <w:numId w:val="2"/>
+        </w:numPr>
+      </w:pPr>
+      <w:proofErr w:type="spellStart"/>
+      <w:r>
+        <w:t>Reg_no</w:t>
+      </w:r>
+      <w:proofErr w:type="spellEnd"/>
+    </w:p>
+    <w:p>
+      <w:pPr>
+        <w:pStyle w:val="ListParagraph"/>
+        <w:numPr>
+          <w:ilvl w:val="0"/>
+          <w:numId w:val="2"/>
+        </w:numPr>
+        <w:rPr>
+          <w:highlight w:val="yellow"/>
+        </w:rPr>
+      </w:pPr>
+      <w:r>
+        <w:rPr>
+          <w:highlight w:val="yellow"/>
+        </w:rPr>
+        <w:t>Location-service</w:t>
+      </w:r>
+      <w:r>
+        <w:rPr>
+          <w:highlight w:val="yellow"/>
+        </w:rPr>
+        <w:t>- geospatial Coordinate</w:t>
+      </w:r>
+    </w:p>
+    <w:p>
+      <w:pPr>
+        <w:pStyle w:val="ListParagraph"/>
+        <w:numPr>
+          <w:ilvl w:val="1"/>
+          <w:numId w:val="2"/>
+        </w:numPr>
+        <w:rPr>
+          <w:highlight w:val="yellow"/>
+        </w:rPr>
+      </w:pPr>
+      <w:r>
+        <w:rPr>
+          <w:highlight w:val="yellow"/>
+        </w:rPr>
+        <w:t>Latitude</w:t>
+      </w:r>
+    </w:p>
+    <w:p>
+      <w:pPr>
+        <w:pStyle w:val="ListParagraph"/>
+        <w:numPr>
+          <w:ilvl w:val="1"/>
+          <w:numId w:val="2"/>
+        </w:numPr>
+      </w:pPr>
+      <w:r>
+        <w:t>Longitude</w:t>
+      </w:r>
+    </w:p>
+    <w:p>
+      <w:pPr>
+        <w:pStyle w:val="ListParagraph"/>
+        <w:numPr>
+          <w:ilvl w:val="1"/>
+          <w:numId w:val="2"/>
+        </w:numPr>
+      </w:pPr>
+      <w:r>
+        <w:t>Geohash</w:t>
+      </w:r>
+    </w:p>
+    <w:p>
+      <w:pPr>
+        <w:pStyle w:val="ListParagraph"/>
+        <w:numPr>
+          <w:ilvl w:val="1"/>
+          <w:numId w:val="2"/>
+        </w:numPr>
+      </w:pPr>
+      <w:proofErr w:type="spellStart"/>
+      <w:r>
+        <w:lastRenderedPageBreak/>
+        <w:t>cabId</w:t>
+      </w:r>
+      <w:proofErr w:type="spellEnd"/>
+    </w:p>
+    <w:p>
+      <w:pPr>
+        <w:pStyle w:val="ListParagraph"/>
+        <w:numPr>
+          <w:ilvl w:val="0"/>
+          <w:numId w:val="2"/>
+        </w:numPr>
+        <w:rPr>
+          <w:highlight w:val="yellow"/>
+        </w:rPr>
+      </w:pPr>
+      <w:r>
+        <w:rPr>
+          <w:highlight w:val="yellow"/>
+        </w:rPr>
+        <w:t>Payment-service</w:t>
+      </w:r>
+    </w:p>
+    <w:p>
+      <w:pPr>
+        <w:pStyle w:val="ListParagraph"/>
+        <w:numPr>
+          <w:ilvl w:val="1"/>
+          <w:numId w:val="2"/>
+        </w:numPr>
+      </w:pPr>
+      <w:proofErr w:type="spellStart"/>
+      <w:r>
+        <w:t>paymentId</w:t>
+      </w:r>
+      <w:proofErr w:type="spellEnd"/>
+    </w:p>
+    <w:p>
+      <w:pPr>
+        <w:pStyle w:val="ListParagraph"/>
+        <w:numPr>
+          <w:ilvl w:val="1"/>
+          <w:numId w:val="2"/>
+        </w:numPr>
+      </w:pPr>
+      <w:r>
+        <w:t>amount</w:t>
+      </w:r>
+    </w:p>
+    <w:p>
+      <w:pPr>
+        <w:pStyle w:val="ListParagraph"/>
+        <w:numPr>
+          <w:ilvl w:val="1"/>
+          <w:numId w:val="2"/>
+        </w:numPr>
+      </w:pPr>
+      <w:r>
+        <w:t>status</w:t>
+      </w:r>
+    </w:p>
     <w:p/>
+    <w:tbl>
+      <w:tblPr>
+        <w:tblStyle w:val="TableGrid"/>
+        <w:tblW w:w="0" w:type="auto"/>
+        <w:tblLook w:val="04A0" w:firstRow="1" w:lastRow="0" w:firstColumn="1" w:lastColumn="0" w:noHBand="0" w:noVBand="1"/>
+      </w:tblPr>
+      <w:tblGrid>
+        <w:gridCol w:w="2254"/>
+        <w:gridCol w:w="2254"/>
+        <w:gridCol w:w="2254"/>
+        <w:gridCol w:w="2254"/>
+      </w:tblGrid>
+      <w:tr>
+        <w:tc>
+          <w:tcPr>
+            <w:tcW w:w="2254" w:type="dxa"/>
+          </w:tcPr>
+          <w:p>
+            <w:r>
+              <w:t>Sr No.</w:t>
+            </w:r>
+          </w:p>
+        </w:tc>
+        <w:tc>
+          <w:tcPr>
+            <w:tcW w:w="2254" w:type="dxa"/>
+          </w:tcPr>
+          <w:p>
+            <w:r>
+              <w:t>Service Name</w:t>
+            </w:r>
+          </w:p>
+        </w:tc>
+        <w:tc>
+          <w:tcPr>
+            <w:tcW w:w="2254" w:type="dxa"/>
+          </w:tcPr>
+          <w:p>
+            <w:r>
+              <w:t>Server Port</w:t>
+            </w:r>
+          </w:p>
+        </w:tc>
+        <w:tc>
+          <w:tcPr>
+            <w:tcW w:w="2254" w:type="dxa"/>
+          </w:tcPr>
+          <w:p/>
+        </w:tc>
+      </w:tr>
+      <w:tr>
+        <w:tc>
+          <w:tcPr>
+            <w:tcW w:w="2254" w:type="dxa"/>
+          </w:tcPr>
+          <w:p>
+            <w:r>
+              <w:t>1</w:t>
+            </w:r>
+          </w:p>
+        </w:tc>
+        <w:tc>
+          <w:tcPr>
+            <w:tcW w:w="2254" w:type="dxa"/>
+          </w:tcPr>
+          <w:p>
+            <w:r>
+              <w:t>Map-service</w:t>
+            </w:r>
+          </w:p>
+        </w:tc>
+        <w:tc>
+          <w:tcPr>
+            <w:tcW w:w="2254" w:type="dxa"/>
+          </w:tcPr>
+          <w:p>
+            <w:r>
+              <w:t>8081</w:t>
+            </w:r>
+          </w:p>
+        </w:tc>
+        <w:tc>
+          <w:tcPr>
+            <w:tcW w:w="2254" w:type="dxa"/>
+          </w:tcPr>
+          <w:p/>
+        </w:tc>
+      </w:tr>
+      <w:tr>
+        <w:tc>
+          <w:tcPr>
+            <w:tcW w:w="2254" w:type="dxa"/>
+          </w:tcPr>
+          <w:p>
+            <w:r>
+              <w:t>2</w:t>
+            </w:r>
+          </w:p>
+        </w:tc>
+        <w:tc>
+          <w:tcPr>
+            <w:tcW w:w="2254" w:type="dxa"/>
+          </w:tcPr>
+          <w:p>
+            <w:r>
+              <w:t>Payment-service</w:t>
+            </w:r>
+          </w:p>
+        </w:tc>
+        <w:tc>
+          <w:tcPr>
+            <w:tcW w:w="2254" w:type="dxa"/>
+          </w:tcPr>
+          <w:p>
+            <w:r>
+              <w:t>8082</w:t>
+            </w:r>
+          </w:p>
+        </w:tc>
+        <w:tc>
+          <w:tcPr>
+            <w:tcW w:w="2254" w:type="dxa"/>
+          </w:tcPr>
+          <w:p/>
+        </w:tc>
+      </w:tr>
+      <w:tr>
+        <w:tc>
+          <w:tcPr>
+            <w:tcW w:w="2254" w:type="dxa"/>
+          </w:tcPr>
+          <w:p>
+            <w:r>
+              <w:t>3</w:t>
+            </w:r>
+          </w:p>
+        </w:tc>
+        <w:tc>
+          <w:tcPr>
+            <w:tcW w:w="2254" w:type="dxa"/>
+          </w:tcPr>
+          <w:p>
+            <w:r>
+              <w:t>Profile-service</w:t>
+            </w:r>
+          </w:p>
+        </w:tc>
+        <w:tc>
+          <w:tcPr>
+            <w:tcW w:w="2254" w:type="dxa"/>
+          </w:tcPr>
+          <w:p>
+            <w:r>
+              <w:t>8083</w:t>
+            </w:r>
+          </w:p>
+        </w:tc>
+        <w:tc>
+          <w:tcPr>
+            <w:tcW w:w="2254" w:type="dxa"/>
+          </w:tcPr>
+          <w:p/>
+        </w:tc>
+      </w:tr>
+      <w:tr>
+        <w:tc>
+          <w:tcPr>
+            <w:tcW w:w="2254" w:type="dxa"/>
+          </w:tcPr>
+          <w:p>
+            <w:r>
+              <w:t>4</w:t>
+            </w:r>
+          </w:p>
+        </w:tc>
+        <w:tc>
+          <w:tcPr>
+            <w:tcW w:w="2254" w:type="dxa"/>
+          </w:tcPr>
+          <w:p>
+            <w:r>
+              <w:t>Api-gateway</w:t>
+            </w:r>
+          </w:p>
+        </w:tc>
+        <w:tc>
+          <w:tcPr>
+            <w:tcW w:w="2254" w:type="dxa"/>
+          </w:tcPr>
+          <w:p>
+            <w:r>
+              <w:t>8080</w:t>
+            </w:r>
+          </w:p>
+        </w:tc>
+        <w:tc>
+          <w:tcPr>
+            <w:tcW w:w="2254" w:type="dxa"/>
+          </w:tcPr>
+          <w:p/>
+        </w:tc>
+      </w:tr>
+      <w:tr>
+        <w:tc>
+          <w:tcPr>
+            <w:tcW w:w="2254" w:type="dxa"/>
+          </w:tcPr>
+          <w:p>
+            <w:r>
+              <w:t>5</w:t>
+            </w:r>
+          </w:p>
+        </w:tc>
+        <w:tc>
+          <w:tcPr>
+            <w:tcW w:w="2254" w:type="dxa"/>
+          </w:tcPr>
+          <w:p>
+            <w:r>
+              <w:t>Service-registry</w:t>
+            </w:r>
+          </w:p>
+        </w:tc>
+        <w:tc>
+          <w:tcPr>
+            <w:tcW w:w="2254" w:type="dxa"/>
+          </w:tcPr>
+          <w:p>
+            <w:r>
+              <w:t>8761</w:t>
+            </w:r>
+          </w:p>
+        </w:tc>
+        <w:tc>
+          <w:tcPr>
+            <w:tcW w:w="2254" w:type="dxa"/>
+          </w:tcPr>
+          <w:p/>
+        </w:tc>
+      </w:tr>
+      <w:tr>
+        <w:tc>
+          <w:tcPr>
+            <w:tcW w:w="2254" w:type="dxa"/>
+          </w:tcPr>
+          <w:p>
+            <w:r>
+              <w:t>6</w:t>
+            </w:r>
+          </w:p>
+        </w:tc>
+        <w:tc>
+          <w:tcPr>
+            <w:tcW w:w="2254" w:type="dxa"/>
+          </w:tcPr>
+          <w:p>
+            <w:r>
+              <w:t>Trip-service</w:t>
+            </w:r>
+          </w:p>
+        </w:tc>
+        <w:tc>
+          <w:tcPr>
+            <w:tcW w:w="2254" w:type="dxa"/>
+          </w:tcPr>
+          <w:p>
+            <w:r>
+              <w:t>8084</w:t>
+            </w:r>
+          </w:p>
+        </w:tc>
+        <w:tc>
+          <w:tcPr>
+            <w:tcW w:w="2254" w:type="dxa"/>
+          </w:tcPr>
+          <w:p/>
+        </w:tc>
+      </w:tr>
+    </w:tbl>
     <w:p/>
     <w:sectPr>
       <w:pgSz w:w="11906" w:h="16838"/>
@@ -259,6 +1115,95 @@
 <file path=word/numbering.xml><?xml version="1.0" encoding="utf-8"?>
 <w:numbering xmlns:wpc="http://schemas.microsoft.com/office/word/2010/wordprocessingCanvas" xmlns:cx="http://schemas.microsoft.com/office/drawing/2014/chartex" xmlns:cx1="http://schemas.microsoft.com/office/drawing/2015/9/8/chartex" xmlns:cx2="http://schemas.microsoft.com/office/drawing/2015/10/21/chartex" xmlns:cx3="http://schemas.microsoft.com/office/drawing/2016/5/9/chartex" xmlns:cx4="http://schemas.microsoft.com/office/drawing/2016/5/10/chartex" xmlns:cx5="http://schemas.microsoft.com/office/drawing/2016/5/11/chartex" xmlns:cx6="http://schemas.microsoft.com/office/drawing/2016/5/12/chartex" xmlns:cx7="http://schemas.microsoft.com/office/drawing/2016/5/13/chartex" xmlns:cx8="http://schemas.microsoft.com/office/drawing/2016/5/14/chartex" xmlns:mc="http://schemas.openxmlformats.org/markup-compatibility/2006" xmlns:aink="http://schemas.microsoft.com/office/drawing/2016/ink" xmlns:am3d="http://schemas.microsoft.com/office/drawing/2017/model3d" xmlns:o="urn:schemas-microsoft-com:office:office" xmlns:oel="http://schemas.microsoft.com/office/2019/extlst" xmlns:r="http://schemas.openxmlformats.org/officeDocument/2006/relationships" xmlns:m="http://schemas.openxmlformats.org/officeDocument/2006/math" xmlns:v="urn:schemas-microsoft-com:vml" xmlns:wp14="http://schemas.microsoft.com/office/word/2010/wordprocessingDrawing" xmlns:wp="http://schemas.openxmlformats.org/drawingml/2006/wordprocessingDrawing" xmlns:w10="urn:schemas-microsoft-com:office:word" xmlns:w="http://schemas.openxmlformats.org/wordprocessingml/2006/main" xmlns:w14="http://schemas.microsoft.com/office/word/2010/wordml" xmlns:w15="http://schemas.microsoft.com/office/word/2012/wordml" xmlns:w16cex="http://schemas.microsoft.com/office/word/2018/wordml/cex" xmlns:w16cid="http://schemas.microsoft.com/office/word/2016/wordml/cid" xmlns:w16="http://schemas.microsoft.com/office/word/2018/wordml" xmlns:w16du="http://schemas.microsoft.com/office/word/2023/wordml/word16du" xmlns:w16sdtdh="http://schemas.microsoft.com/office/word/2020/wordml/sdtdatahash" xmlns:w16se="http://schemas.microsoft.com/office/word/2015/wordml/symex" xmlns:wpg="http://schemas.microsoft.com/office/word/2010/wordprocessingGroup" xmlns:wpi="http://schemas.microsoft.com/office/word/2010/wordprocessingInk" xmlns:wne="http://schemas.microsoft.com/office/word/2006/wordml" xmlns:wps="http://schemas.microsoft.com/office/word/2010/wordprocessingShape" mc:Ignorable="w14 w15 w16se w16cid w16 w16cex w16sdtdh w16du wp14">
   <w:abstractNum w:abstractNumId="0" w15:restartNumberingAfterBreak="0">
+    <w:nsid w:val="26DE5096"/>
+    <w:multiLevelType w:val="hybridMultilevel"/>
+    <w:tmpl w:val="E8E09EA6"/>
+    <w:lvl w:ilvl="0" w:tplc="FFFFFFFF">
+      <w:start w:val="1"/>
+      <w:numFmt w:val="decimal"/>
+      <w:lvlText w:val="%1."/>
+      <w:lvlJc w:val="left"/>
+      <w:pPr>
+        <w:ind w:left="720" w:hanging="360"/>
+      </w:pPr>
+      <w:rPr>
+        <w:rFonts w:hint="default"/>
+      </w:rPr>
+    </w:lvl>
+    <w:lvl w:ilvl="1" w:tplc="FFFFFFFF">
+      <w:start w:val="1"/>
+      <w:numFmt w:val="lowerLetter"/>
+      <w:lvlText w:val="%2."/>
+      <w:lvlJc w:val="left"/>
+      <w:pPr>
+        <w:ind w:left="1440" w:hanging="360"/>
+      </w:pPr>
+    </w:lvl>
+    <w:lvl w:ilvl="2" w:tplc="FFFFFFFF" w:tentative="1">
+      <w:start w:val="1"/>
+      <w:numFmt w:val="lowerRoman"/>
+      <w:lvlText w:val="%3."/>
+      <w:lvlJc w:val="right"/>
+      <w:pPr>
+        <w:ind w:left="2160" w:hanging="180"/>
+      </w:pPr>
+    </w:lvl>
+    <w:lvl w:ilvl="3" w:tplc="FFFFFFFF" w:tentative="1">
+      <w:start w:val="1"/>
+      <w:numFmt w:val="decimal"/>
+      <w:lvlText w:val="%4."/>
+      <w:lvlJc w:val="left"/>
+      <w:pPr>
+        <w:ind w:left="2880" w:hanging="360"/>
+      </w:pPr>
+    </w:lvl>
+    <w:lvl w:ilvl="4" w:tplc="FFFFFFFF" w:tentative="1">
+      <w:start w:val="1"/>
+      <w:numFmt w:val="lowerLetter"/>
+      <w:lvlText w:val="%5."/>
+      <w:lvlJc w:val="left"/>
+      <w:pPr>
+        <w:ind w:left="3600" w:hanging="360"/>
+      </w:pPr>
+    </w:lvl>
+    <w:lvl w:ilvl="5" w:tplc="FFFFFFFF" w:tentative="1">
+      <w:start w:val="1"/>
+      <w:numFmt w:val="lowerRoman"/>
+      <w:lvlText w:val="%6."/>
+      <w:lvlJc w:val="right"/>
+      <w:pPr>
+        <w:ind w:left="4320" w:hanging="180"/>
+      </w:pPr>
+    </w:lvl>
+    <w:lvl w:ilvl="6" w:tplc="FFFFFFFF" w:tentative="1">
+      <w:start w:val="1"/>
+      <w:numFmt w:val="decimal"/>
+      <w:lvlText w:val="%7."/>
+      <w:lvlJc w:val="left"/>
+      <w:pPr>
+        <w:ind w:left="5040" w:hanging="360"/>
+      </w:pPr>
+    </w:lvl>
+    <w:lvl w:ilvl="7" w:tplc="FFFFFFFF" w:tentative="1">
+      <w:start w:val="1"/>
+      <w:numFmt w:val="lowerLetter"/>
+      <w:lvlText w:val="%8."/>
+      <w:lvlJc w:val="left"/>
+      <w:pPr>
+        <w:ind w:left="5760" w:hanging="360"/>
+      </w:pPr>
+    </w:lvl>
+    <w:lvl w:ilvl="8" w:tplc="FFFFFFFF" w:tentative="1">
+      <w:start w:val="1"/>
+      <w:numFmt w:val="lowerRoman"/>
+      <w:lvlText w:val="%9."/>
+      <w:lvlJc w:val="right"/>
+      <w:pPr>
+        <w:ind w:left="6480" w:hanging="180"/>
+      </w:pPr>
+    </w:lvl>
+  </w:abstractNum>
+  <w:abstractNum w:abstractNumId="1" w15:restartNumberingAfterBreak="0">
     <w:nsid w:val="5DB40FD1"/>
     <w:multiLevelType w:val="hybridMultilevel"/>
     <w:tmpl w:val="E8E09EA6"/>
@@ -347,8 +1292,103 @@
       </w:pPr>
     </w:lvl>
   </w:abstractNum>
+  <w:abstractNum w:abstractNumId="2" w15:restartNumberingAfterBreak="0">
+    <w:nsid w:val="7F6779F3"/>
+    <w:multiLevelType w:val="hybridMultilevel"/>
+    <w:tmpl w:val="A15243C4"/>
+    <w:lvl w:ilvl="0" w:tplc="4009000F">
+      <w:start w:val="1"/>
+      <w:numFmt w:val="decimal"/>
+      <w:lvlText w:val="%1."/>
+      <w:lvlJc w:val="left"/>
+      <w:pPr>
+        <w:ind w:left="720" w:hanging="360"/>
+      </w:pPr>
+      <w:rPr>
+        <w:rFonts w:hint="default"/>
+      </w:rPr>
+    </w:lvl>
+    <w:lvl w:ilvl="1" w:tplc="40090019">
+      <w:start w:val="1"/>
+      <w:numFmt w:val="lowerLetter"/>
+      <w:lvlText w:val="%2."/>
+      <w:lvlJc w:val="left"/>
+      <w:pPr>
+        <w:ind w:left="1440" w:hanging="360"/>
+      </w:pPr>
+    </w:lvl>
+    <w:lvl w:ilvl="2" w:tplc="4009001B">
+      <w:start w:val="1"/>
+      <w:numFmt w:val="lowerRoman"/>
+      <w:lvlText w:val="%3."/>
+      <w:lvlJc w:val="right"/>
+      <w:pPr>
+        <w:ind w:left="2160" w:hanging="180"/>
+      </w:pPr>
+    </w:lvl>
+    <w:lvl w:ilvl="3" w:tplc="4009000F" w:tentative="1">
+      <w:start w:val="1"/>
+      <w:numFmt w:val="decimal"/>
+      <w:lvlText w:val="%4."/>
+      <w:lvlJc w:val="left"/>
+      <w:pPr>
+        <w:ind w:left="2880" w:hanging="360"/>
+      </w:pPr>
+    </w:lvl>
+    <w:lvl w:ilvl="4" w:tplc="40090019" w:tentative="1">
+      <w:start w:val="1"/>
+      <w:numFmt w:val="lowerLetter"/>
+      <w:lvlText w:val="%5."/>
+      <w:lvlJc w:val="left"/>
+      <w:pPr>
+        <w:ind w:left="3600" w:hanging="360"/>
+      </w:pPr>
+    </w:lvl>
+    <w:lvl w:ilvl="5" w:tplc="4009001B" w:tentative="1">
+      <w:start w:val="1"/>
+      <w:numFmt w:val="lowerRoman"/>
+      <w:lvlText w:val="%6."/>
+      <w:lvlJc w:val="right"/>
+      <w:pPr>
+        <w:ind w:left="4320" w:hanging="180"/>
+      </w:pPr>
+    </w:lvl>
+    <w:lvl w:ilvl="6" w:tplc="4009000F" w:tentative="1">
+      <w:start w:val="1"/>
+      <w:numFmt w:val="decimal"/>
+      <w:lvlText w:val="%7."/>
+      <w:lvlJc w:val="left"/>
+      <w:pPr>
+        <w:ind w:left="5040" w:hanging="360"/>
+      </w:pPr>
+    </w:lvl>
+    <w:lvl w:ilvl="7" w:tplc="40090019" w:tentative="1">
+      <w:start w:val="1"/>
+      <w:numFmt w:val="lowerLetter"/>
+      <w:lvlText w:val="%8."/>
+      <w:lvlJc w:val="left"/>
+      <w:pPr>
+        <w:ind w:left="5760" w:hanging="360"/>
+      </w:pPr>
+    </w:lvl>
+    <w:lvl w:ilvl="8" w:tplc="4009001B" w:tentative="1">
+      <w:start w:val="1"/>
+      <w:numFmt w:val="lowerRoman"/>
+      <w:lvlText w:val="%9."/>
+      <w:lvlJc w:val="right"/>
+      <w:pPr>
+        <w:ind w:left="6480" w:hanging="180"/>
+      </w:pPr>
+    </w:lvl>
+  </w:abstractNum>
   <w:num w:numId="1" w16cid:durableId="1736125362">
+    <w:abstractNumId w:val="1"/>
+  </w:num>
+  <w:num w:numId="2" w16cid:durableId="1080058131">
     <w:abstractNumId w:val="0"/>
+  </w:num>
+  <w:num w:numId="3" w16cid:durableId="460196716">
+    <w:abstractNumId w:val="2"/>
   </w:num>
 </w:numbering>
 </file>
@@ -972,7 +2012,6 @@
   <w:style w:type="character" w:default="1" w:styleId="DefaultParagraphFont">
     <w:name w:val="Default Paragraph Font"/>
     <w:uiPriority w:val="1"/>
-    <w:semiHidden/>
     <w:unhideWhenUsed/>
   </w:style>
   <w:style w:type="table" w:default="1" w:styleId="TableNormal">
@@ -1413,6 +2452,25 @@
       <w:ind w:left="720"/>
       <w:contextualSpacing/>
     </w:pPr>
+  </w:style>
+  <w:style w:type="table" w:styleId="TableGrid">
+    <w:name w:val="Table Grid"/>
+    <w:basedOn w:val="TableNormal"/>
+    <w:uiPriority w:val="39"/>
+    <w:rsid w:val="00825896"/>
+    <w:pPr>
+      <w:spacing w:after="0" w:line="240" w:lineRule="auto"/>
+    </w:pPr>
+    <w:tblPr>
+      <w:tblBorders>
+        <w:top w:val="single" w:sz="4" w:space="0" w:color="auto"/>
+        <w:left w:val="single" w:sz="4" w:space="0" w:color="auto"/>
+        <w:bottom w:val="single" w:sz="4" w:space="0" w:color="auto"/>
+        <w:right w:val="single" w:sz="4" w:space="0" w:color="auto"/>
+        <w:insideH w:val="single" w:sz="4" w:space="0" w:color="auto"/>
+        <w:insideV w:val="single" w:sz="4" w:space="0" w:color="auto"/>
+      </w:tblBorders>
+    </w:tblPr>
   </w:style>
 </w:styles>
 </file>

</xml_diff>